<commit_message>
update angular docs on Sat, Sep 02, 2023  06:20:35 AM
</commit_message>
<xml_diff>
--- a/Angular/basics.docx
+++ b/Angular/basics.docx
@@ -174,13 +174,7 @@
     <w:p/>
     <w:p>
       <w:r>
-        <w:t>tsc mydemo.ts --&gt; will convert mydemo to mydemo.js</w:t>
-      </w:r>
-      <w:r>
-        <w:t xml:space="preserve"> </w:t>
-      </w:r>
-      <w:r>
-        <w:t xml:space="preserve">to run the javascript file node mydemo.js </w:t>
+        <w:t xml:space="preserve">tsc mydemo.ts --&gt; will convert mydemo to mydemo.js to run the javascript file node mydemo.js </w:t>
       </w:r>
     </w:p>
     <w:p/>
@@ -273,6 +267,9 @@
     <w:p/>
     <w:p>
       <w:r>
+        <w:rPr>
+          <w:noProof/>
+        </w:rPr>
         <w:drawing>
           <wp:inline distT="0" distB="0" distL="0" distR="0" wp14:anchorId="10A113FE" wp14:editId="0D8020B5">
             <wp:extent cx="5731510" cy="3922395"/>
@@ -412,19 +409,15 @@
           <w:b/>
           <w:bCs/>
         </w:rPr>
-        <w:t>Component</w:t>
-      </w:r>
-      <w:r>
-        <w:rPr>
-          <w:b/>
-          <w:bCs/>
-        </w:rPr>
-        <w:t>.</w:t>
-      </w:r>
-    </w:p>
-    <w:p/>
-    <w:p>
-      <w:r>
+        <w:t>Component.</w:t>
+      </w:r>
+    </w:p>
+    <w:p/>
+    <w:p>
+      <w:r>
+        <w:rPr>
+          <w:noProof/>
+        </w:rPr>
         <w:drawing>
           <wp:inline distT="0" distB="0" distL="0" distR="0" wp14:anchorId="60A04D2F" wp14:editId="683CB14F">
             <wp:extent cx="5731510" cy="3279140"/>
@@ -500,6 +493,9 @@
     <w:p/>
     <w:p>
       <w:r>
+        <w:rPr>
+          <w:noProof/>
+        </w:rPr>
         <w:drawing>
           <wp:inline distT="0" distB="0" distL="0" distR="0" wp14:anchorId="6459AACD" wp14:editId="0FC6110A">
             <wp:extent cx="5731510" cy="2477135"/>
@@ -596,6 +592,9 @@
     </w:p>
     <w:p>
       <w:r>
+        <w:rPr>
+          <w:noProof/>
+        </w:rPr>
         <w:drawing>
           <wp:inline distT="0" distB="0" distL="0" distR="0" wp14:anchorId="0A941343" wp14:editId="10B25492">
             <wp:extent cx="5731510" cy="3364230"/>
@@ -656,10 +655,7 @@
     </w:p>
     <w:p>
       <w:r>
-        <w:t xml:space="preserve">It has </w:t>
-      </w:r>
-      <w:r>
-        <w:t>list of node dependencies. as being similar to Maven's pom.xml file</w:t>
+        <w:t>It has list of node dependencies. as being similar to Maven's pom.xml file</w:t>
       </w:r>
     </w:p>
     <w:p>
@@ -674,10 +670,7 @@
     </w:p>
     <w:p>
       <w:r>
-        <w:t>The dependencies property is an object that lists all the packages that the project depends on, along with their version numbers</w:t>
-      </w:r>
-      <w:r>
-        <w:t>.</w:t>
+        <w:t>The dependencies property is an object that lists all the packages that the project depends on, along with their version numbers.</w:t>
       </w:r>
     </w:p>
     <w:p>
@@ -688,6 +681,9 @@
     <w:p/>
     <w:p>
       <w:r>
+        <w:rPr>
+          <w:noProof/>
+        </w:rPr>
         <w:drawing>
           <wp:inline distT="0" distB="0" distL="0" distR="0" wp14:anchorId="712914F4" wp14:editId="5015D511">
             <wp:extent cx="4715533" cy="2800741"/>
@@ -738,6 +734,9 @@
     <w:p/>
     <w:p>
       <w:r>
+        <w:rPr>
+          <w:noProof/>
+        </w:rPr>
         <w:drawing>
           <wp:inline distT="0" distB="0" distL="0" distR="0" wp14:anchorId="68C92822" wp14:editId="424E4565">
             <wp:extent cx="5731510" cy="1611630"/>
@@ -811,6 +810,9 @@
     <w:p/>
     <w:p>
       <w:r>
+        <w:rPr>
+          <w:noProof/>
+        </w:rPr>
         <w:drawing>
           <wp:inline distT="0" distB="0" distL="0" distR="0" wp14:anchorId="51DE3389" wp14:editId="1C913397">
             <wp:extent cx="5731510" cy="4491990"/>
@@ -1031,6 +1033,9 @@
     <w:p/>
     <w:p>
       <w:r>
+        <w:rPr>
+          <w:noProof/>
+        </w:rPr>
         <w:drawing>
           <wp:inline distT="0" distB="0" distL="0" distR="0" wp14:anchorId="1CC3BB73" wp14:editId="4F17B4E1">
             <wp:extent cx="5731510" cy="2813050"/>
@@ -1494,6 +1499,9 @@
     <w:p/>
     <w:p>
       <w:r>
+        <w:rPr>
+          <w:noProof/>
+        </w:rPr>
         <w:drawing>
           <wp:inline distT="0" distB="0" distL="0" distR="0" wp14:anchorId="40BF553C" wp14:editId="0735A622">
             <wp:extent cx="5725324" cy="5077534"/>
@@ -1533,7 +1541,182 @@
     </w:p>
     <w:p/>
     <w:p/>
-    <w:p/>
+    <w:p>
+      <w:pPr>
+        <w:pStyle w:val="Heading1"/>
+      </w:pPr>
+      <w:r>
+        <w:t>The flow of Angular application</w:t>
+      </w:r>
+    </w:p>
+    <w:p/>
+    <w:p>
+      <w:pPr>
+        <w:pStyle w:val="Heading2"/>
+      </w:pPr>
+      <w:r>
+        <w:t>main.ts</w:t>
+      </w:r>
+      <w:r>
+        <w:t xml:space="preserve">  </w:t>
+      </w:r>
+    </w:p>
+    <w:p>
+      <w:r>
+        <w:t>This is the entry point to our angular application</w:t>
+      </w:r>
+      <w:r>
+        <w:t xml:space="preserve"> , </w:t>
+      </w:r>
+      <w:r>
+        <w:t>When we run the ng serve to start the application , the execution comes to this file</w:t>
+      </w:r>
+    </w:p>
+    <w:p>
+      <w:pPr>
+        <w:rPr>
+          <w:b/>
+          <w:bCs/>
+        </w:rPr>
+      </w:pPr>
+      <w:r>
+        <w:t xml:space="preserve">It kickstarts the </w:t>
+      </w:r>
+      <w:r>
+        <w:rPr>
+          <w:b/>
+          <w:bCs/>
+        </w:rPr>
+        <w:t>AppModule</w:t>
+      </w:r>
+      <w:r>
+        <w:rPr>
+          <w:b/>
+          <w:bCs/>
+        </w:rPr>
+        <w:t>.</w:t>
+      </w:r>
+    </w:p>
+    <w:p/>
+    <w:p>
+      <w:r>
+        <w:drawing>
+          <wp:inline distT="0" distB="0" distL="0" distR="0" wp14:anchorId="7ADDDB6E" wp14:editId="639E89D9">
+            <wp:extent cx="5731510" cy="1957070"/>
+            <wp:effectExtent l="0" t="0" r="2540" b="5080"/>
+            <wp:docPr id="1303617041" name="Picture 1"/>
+            <wp:cNvGraphicFramePr>
+              <a:graphicFrameLocks xmlns:a="http://schemas.openxmlformats.org/drawingml/2006/main" noChangeAspect="1"/>
+            </wp:cNvGraphicFramePr>
+            <a:graphic xmlns:a="http://schemas.openxmlformats.org/drawingml/2006/main">
+              <a:graphicData uri="http://schemas.openxmlformats.org/drawingml/2006/picture">
+                <pic:pic xmlns:pic="http://schemas.openxmlformats.org/drawingml/2006/picture">
+                  <pic:nvPicPr>
+                    <pic:cNvPr id="1303617041" name=""/>
+                    <pic:cNvPicPr/>
+                  </pic:nvPicPr>
+                  <pic:blipFill>
+                    <a:blip r:embed="rId14"/>
+                    <a:stretch>
+                      <a:fillRect/>
+                    </a:stretch>
+                  </pic:blipFill>
+                  <pic:spPr>
+                    <a:xfrm>
+                      <a:off x="0" y="0"/>
+                      <a:ext cx="5731510" cy="1957070"/>
+                    </a:xfrm>
+                    <a:prstGeom prst="rect">
+                      <a:avLst/>
+                    </a:prstGeom>
+                  </pic:spPr>
+                </pic:pic>
+              </a:graphicData>
+            </a:graphic>
+          </wp:inline>
+        </w:drawing>
+      </w:r>
+    </w:p>
+    <w:p/>
+    <w:p>
+      <w:pPr>
+        <w:pStyle w:val="Heading2"/>
+      </w:pPr>
+      <w:r>
+        <w:t>app.module.ts</w:t>
+      </w:r>
+    </w:p>
+    <w:p>
+      <w:pPr>
+        <w:rPr>
+          <w:b/>
+          <w:bCs/>
+        </w:rPr>
+      </w:pPr>
+      <w:r>
+        <w:t xml:space="preserve">Inside </w:t>
+      </w:r>
+      <w:r>
+        <w:t>AppModule</w:t>
+      </w:r>
+      <w:r>
+        <w:t xml:space="preserve"> , we again kick start the </w:t>
+      </w:r>
+      <w:r>
+        <w:rPr>
+          <w:b/>
+          <w:bCs/>
+        </w:rPr>
+        <w:t>AppComponent</w:t>
+      </w:r>
+    </w:p>
+    <w:p>
+      <w:pPr>
+        <w:rPr>
+          <w:b/>
+          <w:bCs/>
+        </w:rPr>
+      </w:pPr>
+    </w:p>
+    <w:p>
+      <w:r>
+        <w:drawing>
+          <wp:inline distT="0" distB="0" distL="0" distR="0" wp14:anchorId="50A0E525" wp14:editId="4D8D0AA8">
+            <wp:extent cx="5731510" cy="3304540"/>
+            <wp:effectExtent l="0" t="0" r="2540" b="0"/>
+            <wp:docPr id="653181456" name="Picture 1"/>
+            <wp:cNvGraphicFramePr>
+              <a:graphicFrameLocks xmlns:a="http://schemas.openxmlformats.org/drawingml/2006/main" noChangeAspect="1"/>
+            </wp:cNvGraphicFramePr>
+            <a:graphic xmlns:a="http://schemas.openxmlformats.org/drawingml/2006/main">
+              <a:graphicData uri="http://schemas.openxmlformats.org/drawingml/2006/picture">
+                <pic:pic xmlns:pic="http://schemas.openxmlformats.org/drawingml/2006/picture">
+                  <pic:nvPicPr>
+                    <pic:cNvPr id="653181456" name=""/>
+                    <pic:cNvPicPr/>
+                  </pic:nvPicPr>
+                  <pic:blipFill>
+                    <a:blip r:embed="rId15"/>
+                    <a:stretch>
+                      <a:fillRect/>
+                    </a:stretch>
+                  </pic:blipFill>
+                  <pic:spPr>
+                    <a:xfrm>
+                      <a:off x="0" y="0"/>
+                      <a:ext cx="5731510" cy="3304540"/>
+                    </a:xfrm>
+                    <a:prstGeom prst="rect">
+                      <a:avLst/>
+                    </a:prstGeom>
+                  </pic:spPr>
+                </pic:pic>
+              </a:graphicData>
+            </a:graphic>
+          </wp:inline>
+        </w:drawing>
+      </w:r>
+    </w:p>
     <w:sectPr>
       <w:pgSz w:w="11906" w:h="16838"/>
       <w:pgMar w:top="1440" w:right="1440" w:bottom="1440" w:left="1440" w:header="708" w:footer="708" w:gutter="0"/>

</xml_diff>